<commit_message>
Adding words to Lingualeo alpha version, need to finish
</commit_message>
<xml_diff>
--- a/Sets_Manager/test.docx
+++ b/Sets_Manager/test.docx
@@ -9,7 +9,11 @@
       </w:pPr>
       <w:r>
         <w:rPr/>
-        <w:t>Test1 — [test1] — тест1</w:t>
+        <w:t>t</w:t>
+      </w:r>
+      <w:r>
+        <w:rPr/>
+        <w:t>est1 — тест1</w:t>
       </w:r>
     </w:p>
     <w:p>
@@ -19,7 +23,19 @@
       </w:pPr>
       <w:r>
         <w:rPr/>
-        <w:t>Test2 — [test2]</w:t>
+        <w:t>h</w:t>
+      </w:r>
+      <w:r>
+        <w:rPr/>
+        <w:t xml:space="preserve">ello — </w:t>
+      </w:r>
+      <w:r>
+        <w:rPr/>
+        <w:t>п</w:t>
+      </w:r>
+      <w:r>
+        <w:rPr/>
+        <w:t>ривет</w:t>
       </w:r>
     </w:p>
     <w:p>
@@ -29,17 +45,7 @@
       </w:pPr>
       <w:r>
         <w:rPr/>
-        <w:t>Test3 — тест3</w:t>
-      </w:r>
-    </w:p>
-    <w:p>
-      <w:pPr>
-        <w:pStyle w:val="Normal"/>
-        <w:rPr/>
-      </w:pPr>
-      <w:r>
-        <w:rPr/>
-        <w:t>Test4</w:t>
+        <w:t>guitar — гитара</w:t>
       </w:r>
     </w:p>
     <w:p>
@@ -71,6 +77,7 @@
       <w:rPr>
         <w:rFonts w:ascii="Liberation Serif" w:hAnsi="Liberation Serif" w:eastAsia="Noto Sans CJK SC" w:cs="Lohit Devanagari"/>
         <w:kern w:val="2"/>
+        <w:sz w:val="20"/>
         <w:szCs w:val="24"/>
         <w:lang w:val="ru-RU" w:eastAsia="zh-CN" w:bidi="hi-IN"/>
       </w:rPr>

</xml_diff>